<commit_message>
22/03/17 TK; Add Sound, change file loads to resource loads.
</commit_message>
<xml_diff>
--- a/docs/02_intro_to_javafx_getting_started.docx
+++ b/docs/02_intro_to_javafx_getting_started.docx
@@ -531,10 +531,7 @@
     </w:p>
     <w:p>
       <w:r>
-        <w:t>There is a JavaFX Plugin for Eclipse.  I installed it.  People seem to recommend it.  I did not use it to create the Asteroids project.  But it does allow you to integrate the JavaFX Scene Builder software into Eclipse (a GUI tool for working on our Asteroids GUI).</w:t>
-      </w:r>
-      <w:r>
-        <w:t xml:space="preserve">  To configure Eclipse to use it:</w:t>
+        <w:t>There is a JavaFX Plugin for Eclipse.  I installed it.  People seem to recommend it.  I did not use it to create the Asteroids project.  But it does allow you to integrate the JavaFX Scene Builder software into Eclipse (a GUI tool for working on our Asteroids GUI).  To configure Eclipse to use it:</w:t>
       </w:r>
     </w:p>
     <w:p>
@@ -558,17 +555,11 @@
         </w:numPr>
       </w:pPr>
       <w:r>
-        <w:t xml:space="preserve">JavaFX </w:t>
-      </w:r>
-      <w:r>
-        <w:t xml:space="preserve"> – </w:t>
-      </w:r>
-      <w:proofErr w:type="spellStart"/>
-      <w:r>
-        <w:t>S</w:t>
-      </w:r>
-      <w:r>
-        <w:t>ceneBuilder</w:t>
+        <w:t xml:space="preserve">JavaFX  – </w:t>
+      </w:r>
+      <w:proofErr w:type="spellStart"/>
+      <w:r>
+        <w:t>SceneBuilder</w:t>
       </w:r>
       <w:proofErr w:type="spellEnd"/>
       <w:r>
@@ -596,7 +587,16 @@
       </w:pPr>
       <w:r>
         <w:lastRenderedPageBreak/>
-        <w:t>Demo Applications:</w:t>
+        <w:t>Hello/</w:t>
+      </w:r>
+      <w:r>
+        <w:t xml:space="preserve">Demo </w:t>
+      </w:r>
+      <w:r>
+        <w:t xml:space="preserve">JavaFX </w:t>
+      </w:r>
+      <w:r>
+        <w:t>Applications:</w:t>
       </w:r>
     </w:p>
     <w:p>
@@ -708,15 +708,7 @@
         <w:t>,</w:t>
       </w:r>
       <w:r>
-        <w:t xml:space="preserve"> </w:t>
-      </w:r>
-      <w:proofErr w:type="spellStart"/>
-      <w:r>
-        <w:t>you</w:t>
-      </w:r>
-      <w:proofErr w:type="spellEnd"/>
-      <w:r>
-        <w:t xml:space="preserve"> should see a GUI window on screen that looks something like this</w:t>
+        <w:t xml:space="preserve"> you should see a GUI window on screen that looks something like this</w:t>
       </w:r>
       <w:r>
         <w:t xml:space="preserve"> when you run it</w:t>
@@ -779,37 +771,92 @@
       <w:r>
         <w:t xml:space="preserve">Figure </w:t>
       </w:r>
-      <w:r>
-        <w:fldChar w:fldCharType="begin"/>
-      </w:r>
-      <w:r>
-        <w:instrText xml:space="preserve"> SEQ Figure \* ARABIC </w:instrText>
-      </w:r>
-      <w:r>
-        <w:fldChar w:fldCharType="separate"/>
-      </w:r>
-      <w:r>
+      <w:fldSimple w:instr=" SEQ Figure \* ARABIC ">
+        <w:r>
+          <w:rPr>
+            <w:noProof/>
+          </w:rPr>
+          <w:t>1</w:t>
+        </w:r>
+      </w:fldSimple>
+      <w:r>
+        <w:t xml:space="preserve"> '</w:t>
+      </w:r>
+      <w:proofErr w:type="spellStart"/>
+      <w:r>
+        <w:t>MainApp</w:t>
+      </w:r>
+      <w:proofErr w:type="spellEnd"/>
+      <w:r>
+        <w:t>' JavaFX Application Running</w:t>
+      </w:r>
+    </w:p>
+    <w:p>
+      <w:pPr>
+        <w:pStyle w:val="Heading1"/>
+      </w:pPr>
+      <w:r>
+        <w:t>JavaFX – Various Resources:</w:t>
+      </w:r>
+    </w:p>
+    <w:p>
+      <w:r>
+        <w:t>I have not looked at all of these by any stretch of the imagination.  But I thought if I found stuff even remotely useful I’d list it here in case it was useful to the team</w:t>
+      </w:r>
+    </w:p>
+    <w:p>
+      <w:pPr>
+        <w:pStyle w:val="Heading2"/>
+      </w:pPr>
+      <w:proofErr w:type="spellStart"/>
+      <w:r>
+        <w:t>Udemy</w:t>
+      </w:r>
+      <w:proofErr w:type="spellEnd"/>
+      <w:r>
+        <w:t xml:space="preserve"> Course (TL-DR!)</w:t>
+      </w:r>
+    </w:p>
+    <w:p>
+      <w:pPr>
+        <w:pStyle w:val="Heading2"/>
         <w:rPr>
-          <w:noProof/>
+          <w:rFonts w:ascii="Courier New" w:eastAsiaTheme="minorHAnsi" w:hAnsi="Courier New" w:cs="Courier New"/>
+          <w:b w:val="0"/>
+          <w:bCs w:val="0"/>
+          <w:color w:val="auto"/>
+          <w:sz w:val="16"/>
+          <w:szCs w:val="16"/>
         </w:rPr>
-        <w:t>1</w:t>
-      </w:r>
+      </w:pPr>
       <w:r>
         <w:rPr>
-          <w:noProof/>
+          <w:rFonts w:ascii="Courier New" w:eastAsiaTheme="minorHAnsi" w:hAnsi="Courier New" w:cs="Courier New"/>
+          <w:b w:val="0"/>
+          <w:bCs w:val="0"/>
+          <w:color w:val="auto"/>
+          <w:sz w:val="16"/>
+          <w:szCs w:val="16"/>
         </w:rPr>
-        <w:fldChar w:fldCharType="end"/>
-      </w:r>
-      <w:r>
-        <w:t xml:space="preserve"> '</w:t>
-      </w:r>
-      <w:proofErr w:type="spellStart"/>
-      <w:r>
-        <w:t>MainApp</w:t>
-      </w:r>
-      <w:proofErr w:type="spellEnd"/>
-      <w:r>
-        <w:t>' JavaFX Application Running</w:t>
+        <w:t xml:space="preserve">https://www.udemy.com/course/crash-course-into-javafx-the-best-way-to-make-gui-apps/ </w:t>
+      </w:r>
+    </w:p>
+    <w:p>
+      <w:pPr>
+        <w:pStyle w:val="Heading2"/>
+      </w:pPr>
+      <w:r>
+        <w:t>YouTube JavaFX for Beginners:</w:t>
+      </w:r>
+    </w:p>
+    <w:p>
+      <w:r>
+        <w:t>OK, this course is also “TL-DR” – but I watched a couple of them to get an idea of what was going on.  I’m not wild about listening to the guy – but the videos are short and you learn one little thing per video normally.</w:t>
+      </w:r>
+    </w:p>
+    <w:p>
+      <w:r>
+        <w:t>https://www.youtube.com/playlist?list=PLS1QulWo1RIaUGP446_pWLgTZPiFizEMq</w:t>
       </w:r>
     </w:p>
     <w:p>
@@ -823,6 +870,8 @@
           <w:szCs w:val="28"/>
         </w:rPr>
       </w:pPr>
+      <w:bookmarkStart w:id="0" w:name="_GoBack"/>
+      <w:bookmarkEnd w:id="0"/>
       <w:r>
         <w:br w:type="page"/>
       </w:r>
@@ -833,8 +882,31 @@
       </w:pPr>
       <w:r>
         <w:lastRenderedPageBreak/>
-        <w:t xml:space="preserve">Asteroids - </w:t>
-      </w:r>
+        <w:t>Asteroids</w:t>
+      </w:r>
+    </w:p>
+    <w:p>
+      <w:pPr>
+        <w:pStyle w:val="Heading2"/>
+      </w:pPr>
+      <w:r>
+        <w:t>Web Sites:</w:t>
+      </w:r>
+    </w:p>
+    <w:p>
+      <w:r>
+        <w:t>Following website does a start-to-finish course on how to program Asteroids in JavaFX.  It’s very close to our project spec:</w:t>
+      </w:r>
+    </w:p>
+    <w:p>
+      <w:r>
+        <w:t>https://programming-f20.mooc.fi/part-14/3-larger-application-asteroids</w:t>
+      </w:r>
+    </w:p>
+    <w:p>
+      <w:pPr>
+        <w:pStyle w:val="Heading2"/>
+      </w:pPr>
       <w:r>
         <w:t>YouTube Resources:</w:t>
       </w:r>
@@ -931,11 +1003,9 @@
       <w:r>
         <w:t xml:space="preserve">This </w:t>
       </w:r>
-      <w:proofErr w:type="spellStart"/>
-      <w:r>
-        <w:t>guys</w:t>
-      </w:r>
-      <w:proofErr w:type="spellEnd"/>
+      <w:r>
+        <w:t>guy’s</w:t>
+      </w:r>
       <w:r>
         <w:t xml:space="preserve"> whole approach is to use Vectors (co-ordinates with respect to some basis) to calculate screen position for every object.  About 12 minutes into the first video Lee uses some math to work out angles etc</w:t>
       </w:r>
@@ -1002,24 +1072,14 @@
       <w:r>
         <w:t xml:space="preserve">Figure </w:t>
       </w:r>
-      <w:r>
-        <w:fldChar w:fldCharType="begin"/>
-      </w:r>
-      <w:r>
-        <w:instrText xml:space="preserve"> SEQ Figure \* ARABIC </w:instrText>
-      </w:r>
-      <w:r>
-        <w:fldChar w:fldCharType="separate"/>
-      </w:r>
-      <w:r>
-        <w:rPr>
-          <w:noProof/>
-        </w:rPr>
-        <w:t>2</w:t>
-      </w:r>
-      <w:r>
-        <w:fldChar w:fldCharType="end"/>
-      </w:r>
+      <w:fldSimple w:instr=" SEQ Figure \* ARABIC ">
+        <w:r>
+          <w:rPr>
+            <w:noProof/>
+          </w:rPr>
+          <w:t>2</w:t>
+        </w:r>
+      </w:fldSimple>
       <w:r>
         <w:t xml:space="preserve"> Working out Vector Angle</w:t>
       </w:r>
@@ -1091,6 +1151,7 @@
         <w:rPr>
           <w:noProof/>
         </w:rPr>
+        <w:lastRenderedPageBreak/>
         <w:drawing>
           <wp:inline distT="0" distB="0" distL="0" distR="0" wp14:anchorId="203EAA64" wp14:editId="1F1B8F8D">
             <wp:extent cx="4074885" cy="2445802"/>
@@ -1136,115 +1197,16 @@
       <w:r>
         <w:t xml:space="preserve">Figure </w:t>
       </w:r>
-      <w:r>
-        <w:fldChar w:fldCharType="begin"/>
-      </w:r>
-      <w:r>
-        <w:instrText xml:space="preserve"> SEQ Figure \* ARABIC </w:instrText>
-      </w:r>
-      <w:r>
-        <w:fldChar w:fldCharType="separate"/>
-      </w:r>
-      <w:r>
-        <w:rPr>
-          <w:noProof/>
-        </w:rPr>
-        <w:t>3</w:t>
-      </w:r>
-      <w:r>
-        <w:fldChar w:fldCharType="end"/>
-      </w:r>
+      <w:fldSimple w:instr=" SEQ Figure \* ARABIC ">
+        <w:r>
+          <w:rPr>
+            <w:noProof/>
+          </w:rPr>
+          <w:t>3</w:t>
+        </w:r>
+      </w:fldSimple>
       <w:r>
         <w:t xml:space="preserve"> Hitbox detection</w:t>
-      </w:r>
-    </w:p>
-    <w:p>
-      <w:pPr>
-        <w:pStyle w:val="Heading1"/>
-      </w:pPr>
-      <w:r>
-        <w:lastRenderedPageBreak/>
-        <w:t>JavaFX – Various Resources:</w:t>
-      </w:r>
-    </w:p>
-    <w:p>
-      <w:r>
-        <w:t>I have not looked at all of these by any stretch of the imagination.  But I thought if I found stuff even remotely useful I’d list it here in case it was useful to the team</w:t>
-      </w:r>
-    </w:p>
-    <w:p>
-      <w:pPr>
-        <w:pStyle w:val="Heading2"/>
-      </w:pPr>
-      <w:proofErr w:type="spellStart"/>
-      <w:r>
-        <w:t>Udemy</w:t>
-      </w:r>
-      <w:proofErr w:type="spellEnd"/>
-      <w:r>
-        <w:t xml:space="preserve"> Course (TL-DR!)</w:t>
-      </w:r>
-    </w:p>
-    <w:p>
-      <w:pPr>
-        <w:pStyle w:val="Heading2"/>
-        <w:rPr>
-          <w:rFonts w:ascii="Courier New" w:eastAsiaTheme="minorHAnsi" w:hAnsi="Courier New" w:cs="Courier New"/>
-          <w:b w:val="0"/>
-          <w:bCs w:val="0"/>
-          <w:color w:val="auto"/>
-          <w:sz w:val="16"/>
-          <w:szCs w:val="16"/>
-        </w:rPr>
-      </w:pPr>
-      <w:r>
-        <w:rPr>
-          <w:rFonts w:ascii="Courier New" w:eastAsiaTheme="minorHAnsi" w:hAnsi="Courier New" w:cs="Courier New"/>
-          <w:b w:val="0"/>
-          <w:bCs w:val="0"/>
-          <w:color w:val="auto"/>
-          <w:sz w:val="16"/>
-          <w:szCs w:val="16"/>
-        </w:rPr>
-        <w:t xml:space="preserve">https://www.udemy.com/course/crash-course-into-javafx-the-best-way-to-make-gui-apps/ </w:t>
-      </w:r>
-    </w:p>
-    <w:p>
-      <w:pPr>
-        <w:pStyle w:val="Heading2"/>
-      </w:pPr>
-      <w:r>
-        <w:t>YouTube JavaFX for Beginners:</w:t>
-      </w:r>
-    </w:p>
-    <w:p>
-      <w:r>
-        <w:t>OK, this course is a</w:t>
-      </w:r>
-      <w:r>
-        <w:t xml:space="preserve">lso </w:t>
-      </w:r>
-      <w:r>
-        <w:t>“</w:t>
-      </w:r>
-      <w:r>
-        <w:t>TL-DR</w:t>
-      </w:r>
-      <w:r>
-        <w:t>”</w:t>
-      </w:r>
-      <w:r>
-        <w:t xml:space="preserve"> – but I watched a couple of them to get an idea of what was going on.</w:t>
-      </w:r>
-      <w:r>
-        <w:t xml:space="preserve">  I’m not wild about listening to the guy – but the videos are short and you learn one little thing per video normally.</w:t>
-      </w:r>
-      <w:bookmarkStart w:id="0" w:name="_GoBack"/>
-      <w:bookmarkEnd w:id="0"/>
-    </w:p>
-    <w:p>
-      <w:r>
-        <w:t>https://www.youtube.com/playlist?list=PLS1QulWo1RIaUGP446_pWLgTZPiFizEMq</w:t>
       </w:r>
     </w:p>
     <w:sectPr>

</xml_diff>